<commit_message>
add rubrica parcial 2
</commit_message>
<xml_diff>
--- a/w9/sesion_9.docx
+++ b/w9/sesion_9.docx
@@ -2279,9 +2279,41 @@
           <w:p>
             <w:pPr>
               <w:rPr>
-                <w:color w:val="000000"/>
-              </w:rPr>
-            </w:pPr>
+                <w:rFonts w:ascii="Lucida Grande" w:hAnsi="Lucida Grande" w:cs="Lucida Grande"/>
+                <w:color w:val="000000"/>
+              </w:rPr>
+            </w:pPr>
+          </w:p>
+          <w:p>
+            <w:pPr>
+              <w:rPr>
+                <w:rFonts w:ascii="Lucida Grande" w:hAnsi="Lucida Grande" w:cs="Lucida Grande"/>
+                <w:color w:val="000000"/>
+              </w:rPr>
+            </w:pPr>
+            <w:r>
+              <w:rPr>
+                <w:rFonts w:ascii="Lucida Grande" w:hAnsi="Lucida Grande" w:cs="Lucida Grande"/>
+                <w:color w:val="000000"/>
+              </w:rPr>
+              <w:t xml:space="preserve">valor iniciales </w:t>
+            </w:r>
+            <w:r>
+              <w:rPr>
+                <w:rFonts w:ascii="Lucida Grande" w:hAnsi="Lucida Grande" w:cs="Lucida Grande"/>
+                <w:color w:val="000000"/>
+              </w:rPr>
+              <w:t>[ 2, 4 ]</w:t>
+            </w:r>
+          </w:p>
+          <w:p>
+            <w:pPr>
+              <w:rPr>
+                <w:color w:val="000000"/>
+              </w:rPr>
+            </w:pPr>
+            <w:bookmarkStart w:id="0" w:name="_GoBack"/>
+            <w:bookmarkEnd w:id="0"/>
           </w:p>
           <w:p>
             <w:pPr>
@@ -2757,8 +2789,6 @@
                 <w:szCs w:val="29"/>
               </w:rPr>
             </w:pPr>
-            <w:bookmarkStart w:id="0" w:name="_GoBack"/>
-            <w:bookmarkEnd w:id="0"/>
           </w:p>
           <w:p>
             <w:pPr>

</xml_diff>